<commit_message>
revising table 2, text associated with appendix s5.
</commit_message>
<xml_diff>
--- a/marmotFinalSubmit.docx
+++ b/marmotFinalSubmit.docx
@@ -1534,16 +1534,7 @@
           <w:szCs w:val="22"/>
           <w:lang w:bidi="en-US"/>
         </w:rPr>
-        <w:t xml:space="preserve">; </w:t>
-      </w:r>
-      <w:r>
-        <w:rPr>
-          <w:bCs/>
-          <w:sz w:val="22"/>
-          <w:szCs w:val="22"/>
-          <w:lang w:bidi="en-US"/>
-        </w:rPr>
-        <w:t>Arnold 1988</w:t>
+        <w:t>; Arnold 1988</w:t>
       </w:r>
       <w:proofErr w:type="gramStart"/>
       <w:r>
@@ -2457,8 +2448,6 @@
           <w:szCs w:val="22"/>
         </w:rPr>
       </w:pPr>
-      <w:bookmarkStart w:id="0" w:name="_GoBack"/>
-      <w:bookmarkEnd w:id="0"/>
       <w:r>
         <w:rPr>
           <w:i w:val="0"/>
@@ -4727,7 +4716,23 @@
           <w:sz w:val="22"/>
           <w:szCs w:val="22"/>
         </w:rPr>
-        <w:t>.85 and 1.57, with a mean value of 0.1. PDO was strongly negatively correlated with survival for juveniles, but not for other age-classes</w:t>
+        <w:t xml:space="preserve">.85 and </w:t>
+      </w:r>
+      <w:r>
+        <w:rPr>
+          <w:color w:val="000000"/>
+          <w:sz w:val="22"/>
+          <w:szCs w:val="22"/>
+        </w:rPr>
+        <w:t>1.58</w:t>
+      </w:r>
+      <w:r>
+        <w:rPr>
+          <w:color w:val="000000"/>
+          <w:sz w:val="22"/>
+          <w:szCs w:val="22"/>
+        </w:rPr>
+        <w:t>, with a mean value of 0.1. PDO was strongly negatively correlated with survival for juveniles, but not for other age-classes</w:t>
       </w:r>
       <w:r>
         <w:rPr>
@@ -4762,7 +4767,21 @@
           <w:sz w:val="22"/>
           <w:szCs w:val="22"/>
         </w:rPr>
-        <w:t>er (PDO = 1.57) was 0.71</w:t>
+        <w:t xml:space="preserve">er (PDO = </w:t>
+      </w:r>
+      <w:r>
+        <w:rPr>
+          <w:sz w:val="22"/>
+          <w:szCs w:val="22"/>
+        </w:rPr>
+        <w:t>1.58</w:t>
+      </w:r>
+      <w:r>
+        <w:rPr>
+          <w:sz w:val="22"/>
+          <w:szCs w:val="22"/>
+        </w:rPr>
+        <w:t>) was 0.71</w:t>
       </w:r>
       <w:r>
         <w:rPr>
@@ -4838,7 +4857,21 @@
           <w:sz w:val="22"/>
           <w:szCs w:val="22"/>
         </w:rPr>
-        <w:t xml:space="preserve"> values were between -0.8457 and 1.57, with a mean of -0.48.  </w:t>
+        <w:t xml:space="preserve"> values were between -0.8457 and </w:t>
+      </w:r>
+      <w:r>
+        <w:rPr>
+          <w:sz w:val="22"/>
+          <w:szCs w:val="22"/>
+        </w:rPr>
+        <w:t>1.58</w:t>
+      </w:r>
+      <w:r>
+        <w:rPr>
+          <w:sz w:val="22"/>
+          <w:szCs w:val="22"/>
+        </w:rPr>
+        <w:t xml:space="preserve">, with a mean of -0.48.  </w:t>
       </w:r>
       <w:proofErr w:type="spellStart"/>
       <w:r>
@@ -5009,23 +5042,39 @@
           <w:sz w:val="22"/>
           <w:szCs w:val="22"/>
         </w:rPr>
-        <w:t xml:space="preserve">n increase from 0 to 3 subordinates was predicted to increase juvenile survival by </w:t>
-      </w:r>
-      <w:r>
-        <w:rPr>
-          <w:color w:val="000000"/>
-          <w:sz w:val="22"/>
-          <w:szCs w:val="22"/>
-        </w:rPr>
-        <w:t xml:space="preserve">an average of </w:t>
-      </w:r>
-      <w:r>
-        <w:rPr>
-          <w:color w:val="000000"/>
-          <w:sz w:val="22"/>
-          <w:szCs w:val="22"/>
-        </w:rPr>
-        <w:t xml:space="preserve">0.79 when </w:t>
+        <w:t>n increase from 0 to 3 subordinates was predicted to</w:t>
+      </w:r>
+      <w:r>
+        <w:rPr>
+          <w:color w:val="000000"/>
+          <w:sz w:val="22"/>
+          <w:szCs w:val="22"/>
+        </w:rPr>
+        <w:t xml:space="preserve"> cause a large increase</w:t>
+      </w:r>
+      <w:r>
+        <w:rPr>
+          <w:color w:val="000000"/>
+          <w:sz w:val="22"/>
+          <w:szCs w:val="22"/>
+        </w:rPr>
+        <w:t xml:space="preserve"> </w:t>
+      </w:r>
+      <w:r>
+        <w:rPr>
+          <w:color w:val="000000"/>
+          <w:sz w:val="22"/>
+          <w:szCs w:val="22"/>
+        </w:rPr>
+        <w:t xml:space="preserve">in </w:t>
+      </w:r>
+      <w:r>
+        <w:rPr>
+          <w:color w:val="000000"/>
+          <w:sz w:val="22"/>
+          <w:szCs w:val="22"/>
+        </w:rPr>
+        <w:t xml:space="preserve">juvenile survival (between 0.6 and 0.79) when </w:t>
       </w:r>
       <w:proofErr w:type="spellStart"/>
       <w:r>
@@ -5060,7 +5109,15 @@
           <w:sz w:val="22"/>
           <w:szCs w:val="22"/>
         </w:rPr>
-        <w:t xml:space="preserve">1.57, </w:t>
+        <w:t>1.58</w:t>
+      </w:r>
+      <w:r>
+        <w:rPr>
+          <w:color w:val="000000"/>
+          <w:sz w:val="22"/>
+          <w:szCs w:val="22"/>
+        </w:rPr>
+        <w:t xml:space="preserve">, </w:t>
       </w:r>
       <w:r>
         <w:rPr>
@@ -5076,7 +5133,23 @@
           <w:sz w:val="22"/>
           <w:szCs w:val="22"/>
         </w:rPr>
-        <w:t xml:space="preserve"> (Appendix S5 in ESM)</w:t>
+        <w:t xml:space="preserve"> (</w:t>
+      </w:r>
+      <w:r>
+        <w:rPr>
+          <w:color w:val="000000"/>
+          <w:sz w:val="22"/>
+          <w:szCs w:val="22"/>
+        </w:rPr>
+        <w:t xml:space="preserve">bottom 3 panels, </w:t>
+      </w:r>
+      <w:r>
+        <w:rPr>
+          <w:color w:val="000000"/>
+          <w:sz w:val="22"/>
+          <w:szCs w:val="22"/>
+        </w:rPr>
+        <w:t>Appendix S5 in ESM)</w:t>
       </w:r>
       <w:r>
         <w:rPr>
@@ -5092,23 +5165,106 @@
           <w:sz w:val="22"/>
           <w:szCs w:val="22"/>
         </w:rPr>
-        <w:t xml:space="preserve"> However, the correlation betwee</w:t>
-      </w:r>
-      <w:r>
-        <w:rPr>
-          <w:color w:val="000000"/>
-          <w:sz w:val="22"/>
-          <w:szCs w:val="22"/>
-        </w:rPr>
-        <w:t xml:space="preserve">n </w:t>
-      </w:r>
-      <w:r>
-        <w:rPr>
-          <w:color w:val="000000"/>
-          <w:sz w:val="22"/>
-          <w:szCs w:val="22"/>
-        </w:rPr>
-        <w:t>survival and SUB had 95% confidence intervals overlapping 0 under all combin</w:t>
+        <w:t xml:space="preserve"> However</w:t>
+      </w:r>
+      <w:r>
+        <w:rPr>
+          <w:color w:val="000000"/>
+          <w:sz w:val="22"/>
+          <w:szCs w:val="22"/>
+        </w:rPr>
+        <w:t xml:space="preserve">, </w:t>
+      </w:r>
+      <w:r>
+        <w:rPr>
+          <w:color w:val="000000"/>
+          <w:sz w:val="22"/>
+          <w:szCs w:val="22"/>
+        </w:rPr>
+        <w:t xml:space="preserve">the slope of the relationship between SUB and juvenile survival changed depending on PDO and </w:t>
+      </w:r>
+      <w:proofErr w:type="spellStart"/>
+      <w:r>
+        <w:rPr>
+          <w:color w:val="000000"/>
+          <w:sz w:val="22"/>
+          <w:szCs w:val="22"/>
+        </w:rPr>
+        <w:t>PDO</w:t>
+      </w:r>
+      <w:r>
+        <w:rPr>
+          <w:color w:val="000000"/>
+          <w:sz w:val="22"/>
+          <w:szCs w:val="22"/>
+          <w:vertAlign w:val="subscript"/>
+        </w:rPr>
+        <w:t>lag</w:t>
+      </w:r>
+      <w:proofErr w:type="spellEnd"/>
+      <w:r>
+        <w:rPr>
+          <w:color w:val="000000"/>
+          <w:sz w:val="22"/>
+          <w:szCs w:val="22"/>
+        </w:rPr>
+        <w:t>,</w:t>
+      </w:r>
+      <w:r>
+        <w:rPr>
+          <w:color w:val="000000"/>
+          <w:sz w:val="22"/>
+          <w:szCs w:val="22"/>
+        </w:rPr>
+        <w:t>,</w:t>
+      </w:r>
+      <w:r>
+        <w:rPr>
+          <w:color w:val="000000"/>
+          <w:sz w:val="22"/>
+          <w:szCs w:val="22"/>
+        </w:rPr>
+        <w:t xml:space="preserve"> and</w:t>
+      </w:r>
+      <w:r>
+        <w:rPr>
+          <w:color w:val="000000"/>
+          <w:sz w:val="22"/>
+          <w:szCs w:val="22"/>
+        </w:rPr>
+        <w:t xml:space="preserve"> </w:t>
+      </w:r>
+      <w:r>
+        <w:rPr>
+          <w:color w:val="000000"/>
+          <w:sz w:val="22"/>
+          <w:szCs w:val="22"/>
+        </w:rPr>
+        <w:t xml:space="preserve">a line with a slope of 0 could be drawn within the </w:t>
+      </w:r>
+      <w:r>
+        <w:rPr>
+          <w:color w:val="000000"/>
+          <w:sz w:val="22"/>
+          <w:szCs w:val="22"/>
+        </w:rPr>
+        <w:t>95% confidence intervals</w:t>
+      </w:r>
+      <w:r>
+        <w:rPr>
+          <w:color w:val="000000"/>
+          <w:sz w:val="22"/>
+          <w:szCs w:val="22"/>
+        </w:rPr>
+        <w:t xml:space="preserve"> </w:t>
+      </w:r>
+      <w:r>
+        <w:rPr>
+          <w:color w:val="000000"/>
+          <w:sz w:val="22"/>
+          <w:szCs w:val="22"/>
+        </w:rPr>
+        <w:t>under all combin</w:t>
       </w:r>
       <w:r>
         <w:rPr>
@@ -5144,23 +5300,50 @@
           <w:szCs w:val="22"/>
           <w:vertAlign w:val="subscript"/>
         </w:rPr>
-        <w:t xml:space="preserve">, </w:t>
-      </w:r>
-      <w:r>
-        <w:rPr>
-          <w:color w:val="000000"/>
-          <w:sz w:val="22"/>
-          <w:szCs w:val="22"/>
-        </w:rPr>
-        <w:t>and for all age-classes</w:t>
-      </w:r>
-      <w:r>
-        <w:rPr>
-          <w:color w:val="000000"/>
-          <w:sz w:val="22"/>
-          <w:szCs w:val="22"/>
-        </w:rPr>
-        <w:t xml:space="preserve"> (Appendix S5 in ESM</w:t>
+        <w:t>,</w:t>
+      </w:r>
+      <w:r>
+        <w:rPr>
+          <w:color w:val="000000"/>
+          <w:sz w:val="22"/>
+          <w:szCs w:val="22"/>
+        </w:rPr>
+        <w:t xml:space="preserve">, which means that the data did not provide strong evidence for either a positive or negative effect of SUB on </w:t>
+      </w:r>
+      <w:proofErr w:type="gramStart"/>
+      <w:r>
+        <w:rPr>
+          <w:color w:val="000000"/>
+          <w:sz w:val="22"/>
+          <w:szCs w:val="22"/>
+        </w:rPr>
+        <w:t>survival</w:t>
+      </w:r>
+      <w:r>
+        <w:rPr>
+          <w:color w:val="000000"/>
+          <w:sz w:val="22"/>
+          <w:szCs w:val="22"/>
+          <w:vertAlign w:val="subscript"/>
+        </w:rPr>
+        <w:t xml:space="preserve"> </w:t>
+      </w:r>
+      <w:r>
+        <w:rPr>
+          <w:color w:val="000000"/>
+          <w:sz w:val="22"/>
+          <w:szCs w:val="22"/>
+        </w:rPr>
+        <w:t xml:space="preserve"> (</w:t>
+      </w:r>
+      <w:proofErr w:type="gramEnd"/>
+      <w:r>
+        <w:rPr>
+          <w:color w:val="000000"/>
+          <w:sz w:val="22"/>
+          <w:szCs w:val="22"/>
+        </w:rPr>
+        <w:t>Appendix S5 in ESM</w:t>
       </w:r>
       <w:r>
         <w:rPr>
@@ -5397,7 +5580,7 @@
           <w:sz w:val="22"/>
           <w:szCs w:val="22"/>
         </w:rPr>
-        <w:t xml:space="preserve">. We also observed a positive correlation between juvenile survival and mean winter snow depth at the nearest low-elevation weather station, although PDO was a better predictor of survival </w:t>
+        <w:t xml:space="preserve">. </w:t>
       </w:r>
       <w:r>
         <w:rPr>
@@ -5405,7 +5588,7 @@
           <w:szCs w:val="22"/>
         </w:rPr>
         <w:lastRenderedPageBreak/>
-        <w:t>(Appendix S3 in ESM).</w:t>
+        <w:t>We also observed a positive correlation between juvenile survival and mean winter snow depth at the nearest low-elevation weather station, although PDO was a better predictor of survival (Appendix S3 in ESM).</w:t>
       </w:r>
       <w:r>
         <w:rPr>
@@ -5814,7 +5997,7 @@
           <w:sz w:val="22"/>
           <w:szCs w:val="22"/>
         </w:rPr>
-        <w:t xml:space="preserve">As expected, the influence of both intrinsic and extrinsic factors on survival was dependent on age. The greater sensitivity of juveniles to current winter conditions, relative to the other age-classes, was consistent with the lower body mass, fat reserves, and thermoregulatory efficiency of juveniles compared to adults, and has been observed in other marmot species </w:t>
+        <w:t xml:space="preserve">As expected, the influence of both intrinsic and extrinsic factors on survival was dependent on age. The greater sensitivity of juveniles to current winter conditions, relative to the </w:t>
       </w:r>
       <w:r>
         <w:rPr>
@@ -5822,7 +6005,7 @@
           <w:szCs w:val="22"/>
         </w:rPr>
         <w:lastRenderedPageBreak/>
-        <w:t>(</w:t>
+        <w:t>other age-classes, was consistent with the lower body mass, fat reserves, and thermoregulatory efficiency of juveniles compared to adults, and has been observed in other marmot species (</w:t>
       </w:r>
       <w:proofErr w:type="spellStart"/>
       <w:r>
@@ -6262,6 +6445,7 @@
           <w:sz w:val="22"/>
           <w:szCs w:val="22"/>
         </w:rPr>
+        <w:lastRenderedPageBreak/>
         <w:t>S</w:t>
       </w:r>
       <w:r>
@@ -6323,15 +6507,7 @@
           <w:sz w:val="22"/>
           <w:szCs w:val="22"/>
         </w:rPr>
-        <w:t xml:space="preserve"> and survival in older marmots should not be extrapolated beyond </w:t>
-      </w:r>
-      <w:r>
-        <w:rPr>
-          <w:sz w:val="22"/>
-          <w:szCs w:val="22"/>
-        </w:rPr>
-        <w:lastRenderedPageBreak/>
-        <w:t>the values obser</w:t>
+        <w:t xml:space="preserve"> and survival in older marmots should not be extrapolated beyond the values obser</w:t>
       </w:r>
       <w:r>
         <w:rPr>
@@ -6486,21 +6662,7 @@
           <w:sz w:val="22"/>
           <w:szCs w:val="22"/>
         </w:rPr>
-        <w:t xml:space="preserve">; </w:t>
-      </w:r>
-      <w:r>
-        <w:rPr>
-          <w:sz w:val="22"/>
-          <w:szCs w:val="22"/>
-        </w:rPr>
-        <w:t>Arnold 1990</w:t>
-      </w:r>
-      <w:r>
-        <w:rPr>
-          <w:sz w:val="22"/>
-          <w:szCs w:val="22"/>
-        </w:rPr>
-        <w:t>; Arnold 1993;</w:t>
+        <w:t>; Arnold 1990; Arnold 1993;</w:t>
       </w:r>
       <w:r>
         <w:rPr>
@@ -6683,7 +6845,15 @@
           <w:sz w:val="22"/>
           <w:szCs w:val="22"/>
         </w:rPr>
-        <w:t xml:space="preserve"> 2004). Male alpine marmots are also constrained by their reproductive physiology to end hibernation earlier than females and produce more heat in the spring (</w:t>
+        <w:t xml:space="preserve"> 2004). Male alpine marmots are also constrained by </w:t>
+      </w:r>
+      <w:r>
+        <w:rPr>
+          <w:sz w:val="22"/>
+          <w:szCs w:val="22"/>
+        </w:rPr>
+        <w:lastRenderedPageBreak/>
+        <w:t>their reproductive physiology to end hibernation earlier than females and produce more heat in the spring (</w:t>
       </w:r>
       <w:proofErr w:type="spellStart"/>
       <w:r>
@@ -6720,15 +6890,7 @@
           <w:sz w:val="22"/>
           <w:szCs w:val="22"/>
         </w:rPr>
-        <w:t xml:space="preserve">Although one of the top five models included the </w:t>
-      </w:r>
-      <w:r>
-        <w:rPr>
-          <w:sz w:val="22"/>
-          <w:szCs w:val="22"/>
-        </w:rPr>
-        <w:lastRenderedPageBreak/>
-        <w:t xml:space="preserve">number of male subordinates as a covariate, that model received little support (AIC weight = 0.02; Table 3). In addition, the number of male subordinates did not have a clear positive or negative influence on juvenile survival (β = -0.04, 95% confidence interval = (-.40, 0.32)). </w:t>
+        <w:t xml:space="preserve">Although one of the top five models included the number of male subordinates as a covariate, that model received little support (AIC weight = 0.02; Table 3). In addition, the number of male subordinates did not have a clear positive or negative influence on juvenile survival (β = -0.04, 95% confidence interval = (-.40, 0.32)). </w:t>
       </w:r>
       <w:r>
         <w:rPr>
@@ -12216,8 +12378,8 @@
           <w:docGrid w:linePitch="360"/>
         </w:sectPr>
       </w:pPr>
-      <w:bookmarkStart w:id="1" w:name="__DdeLink__138_560741560"/>
-      <w:bookmarkEnd w:id="1"/>
+      <w:bookmarkStart w:id="0" w:name="__DdeLink__138_560741560"/>
+      <w:bookmarkEnd w:id="0"/>
       <w:proofErr w:type="spellStart"/>
       <w:proofErr w:type="gramStart"/>
       <w:r>
@@ -14705,6 +14867,16 @@
               </w:rPr>
               <w:t xml:space="preserve">Number of </w:t>
             </w:r>
+            <w:r>
+              <w:rPr>
+                <w:color w:val="000000"/>
+                <w:sz w:val="22"/>
+                <w:szCs w:val="22"/>
+              </w:rPr>
+              <w:t xml:space="preserve">female </w:t>
+            </w:r>
+            <w:bookmarkStart w:id="1" w:name="_GoBack"/>
+            <w:bookmarkEnd w:id="1"/>
             <w:r>
               <w:rPr>
                 <w:color w:val="000000"/>
@@ -18044,7 +18216,7 @@
       <w:rPr>
         <w:noProof/>
       </w:rPr>
-      <w:t>10</w:t>
+      <w:t>26</w:t>
     </w:r>
     <w:r>
       <w:fldChar w:fldCharType="end"/>
@@ -18259,7 +18431,7 @@
         <v:path o:extrusionok="f" gradientshapeok="t" o:connecttype="rect"/>
         <o:lock v:ext="edit" aspectratio="t"/>
       </v:shapetype>
-      <v:shape id="_x0000_i1061" type="#_x0000_t75" style="width:19.05pt;height:12.4pt;visibility:visible;mso-wrap-style:square" o:bullet="t">
+      <v:shape id="_x0000_i1036" type="#_x0000_t75" style="width:19pt;height:12.65pt;visibility:visible;mso-wrap-style:square" o:bullet="t">
         <v:imagedata r:id="rId1" o:title=""/>
       </v:shape>
     </w:pict>
@@ -18753,6 +18925,7 @@
   <w:style w:type="character" w:default="1" w:styleId="DefaultParagraphFont">
     <w:name w:val="Default Paragraph Font"/>
     <w:uiPriority w:val="1"/>
+    <w:semiHidden/>
     <w:unhideWhenUsed/>
   </w:style>
   <w:style w:type="table" w:default="1" w:styleId="TableNormal">
@@ -19219,6 +19392,7 @@
   <w:style w:type="character" w:default="1" w:styleId="DefaultParagraphFont">
     <w:name w:val="Default Paragraph Font"/>
     <w:uiPriority w:val="1"/>
+    <w:semiHidden/>
     <w:unhideWhenUsed/>
   </w:style>
   <w:style w:type="table" w:default="1" w:styleId="TableNormal">
@@ -19760,7 +19934,7 @@
 </file>
 
 <file path=customXml/itemProps1.xml><?xml version="1.0" encoding="utf-8"?>
-<ds:datastoreItem xmlns:ds="http://schemas.openxmlformats.org/officeDocument/2006/customXml" ds:itemID="{376E25B9-E8F3-41CF-81E7-24EEC34C1FA6}">
+<ds:datastoreItem xmlns:ds="http://schemas.openxmlformats.org/officeDocument/2006/customXml" ds:itemID="{A80734C3-8023-4DFD-AE8B-DE15D9371157}">
   <ds:schemaRefs>
     <ds:schemaRef ds:uri="http://schemas.openxmlformats.org/officeDocument/2006/bibliography"/>
   </ds:schemaRefs>

</xml_diff>

<commit_message>
fixed species comparison paragraph. read over one more time
</commit_message>
<xml_diff>
--- a/marmotFinalSubmit.docx
+++ b/marmotFinalSubmit.docx
@@ -387,23 +387,7 @@
           <w:sz w:val="22"/>
           <w:szCs w:val="22"/>
         </w:rPr>
-        <w:t>ed data and wrote the manuscript. SM collected da</w:t>
-      </w:r>
-      <w:r>
-        <w:rPr>
-          <w:color w:val="000000" w:themeColor="text1"/>
-          <w:sz w:val="22"/>
-          <w:szCs w:val="22"/>
-        </w:rPr>
-        <w:t xml:space="preserve">ta, assisted with analyses, and </w:t>
-      </w:r>
-      <w:r>
-        <w:rPr>
-          <w:color w:val="000000" w:themeColor="text1"/>
-          <w:sz w:val="22"/>
-          <w:szCs w:val="22"/>
-        </w:rPr>
-        <w:t>edited the manuscript. TK conceived the study and collected data. DH conceived the study and edited the manuscript.</w:t>
+        <w:t>ed data and wrote the manuscript. SM collected data, assisted with analyses, and edited the manuscript. TK conceived the study and collected data. DH conceived the study and edited the manuscript.</w:t>
       </w:r>
     </w:p>
     <w:p>
@@ -8051,7 +8035,7 @@
           <w:sz w:val="22"/>
           <w:szCs w:val="22"/>
         </w:rPr>
-        <w:t xml:space="preserve"> 2007; Morrison et al. 2009). Deep snowpack </w:t>
+        <w:t xml:space="preserve"> 2007; Morrison et al. 2009). Deep snowpack can also decrease the mobility of larger animals like caribou, making them more susceptible to </w:t>
       </w:r>
       <w:r>
         <w:rPr>
@@ -8060,242 +8044,163 @@
           <w:szCs w:val="22"/>
         </w:rPr>
         <w:lastRenderedPageBreak/>
-        <w:t xml:space="preserve">can also decrease the mobility of larger animals like caribou, making them more susceptible to </w:t>
-      </w:r>
-      <w:r>
-        <w:rPr>
-          <w:color w:val="000000" w:themeColor="text1"/>
-          <w:sz w:val="22"/>
-          <w:szCs w:val="22"/>
-          <w:highlight w:val="yellow"/>
-        </w:rPr>
         <w:t xml:space="preserve">predation (Hegel et al. 2009). </w:t>
+      </w:r>
+      <w:r>
+        <w:rPr>
+          <w:color w:val="000000" w:themeColor="text1"/>
+          <w:sz w:val="22"/>
+          <w:szCs w:val="22"/>
+        </w:rPr>
+        <w:t>T</w:t>
+      </w:r>
+      <w:r>
+        <w:rPr>
+          <w:color w:val="000000" w:themeColor="text1"/>
+          <w:sz w:val="22"/>
+          <w:szCs w:val="22"/>
+        </w:rPr>
+        <w:t>hese comparisons sug</w:t>
+      </w:r>
+      <w:r>
+        <w:rPr>
+          <w:color w:val="000000" w:themeColor="text1"/>
+          <w:sz w:val="22"/>
+          <w:szCs w:val="22"/>
+        </w:rPr>
+        <w:t>gest that, while social structure was not th</w:t>
+      </w:r>
+      <w:bookmarkStart w:id="0" w:name="_GoBack"/>
+      <w:bookmarkEnd w:id="0"/>
+      <w:r>
+        <w:rPr>
+          <w:color w:val="000000" w:themeColor="text1"/>
+          <w:sz w:val="22"/>
+          <w:szCs w:val="22"/>
+        </w:rPr>
+        <w:t>e primary determinant of overwinter survival in our study, life history traits (e.g. hibernation vs. food hoarding) play an important role in distinguishing the responses of hoary marmot populations to changing winter weather from those of other alpine species.</w:t>
       </w:r>
     </w:p>
     <w:p>
       <w:pPr>
-        <w:tabs>
-          <w:tab w:val="left" w:pos="560"/>
-          <w:tab w:val="left" w:pos="1120"/>
-          <w:tab w:val="left" w:pos="1680"/>
-          <w:tab w:val="left" w:pos="2240"/>
-          <w:tab w:val="left" w:pos="2800"/>
-          <w:tab w:val="left" w:pos="3360"/>
-          <w:tab w:val="left" w:pos="3920"/>
-          <w:tab w:val="left" w:pos="4480"/>
-          <w:tab w:val="left" w:pos="5040"/>
-          <w:tab w:val="left" w:pos="5600"/>
-          <w:tab w:val="left" w:pos="6160"/>
-          <w:tab w:val="left" w:pos="6720"/>
-        </w:tabs>
         <w:spacing w:line="480" w:lineRule="auto"/>
-        <w:ind w:firstLine="560"/>
-        <w:rPr>
-          <w:color w:val="000000" w:themeColor="text1"/>
-          <w:sz w:val="22"/>
-          <w:szCs w:val="22"/>
-          <w:highlight w:val="yellow"/>
+        <w:rPr>
+          <w:color w:val="000000" w:themeColor="text1"/>
+          <w:sz w:val="22"/>
+          <w:szCs w:val="22"/>
         </w:rPr>
       </w:pPr>
     </w:p>
     <w:p>
       <w:pPr>
-        <w:tabs>
-          <w:tab w:val="left" w:pos="560"/>
-          <w:tab w:val="left" w:pos="1120"/>
-          <w:tab w:val="left" w:pos="1680"/>
-          <w:tab w:val="left" w:pos="2240"/>
-          <w:tab w:val="left" w:pos="2800"/>
-          <w:tab w:val="left" w:pos="3360"/>
-          <w:tab w:val="left" w:pos="3920"/>
-          <w:tab w:val="left" w:pos="4480"/>
-          <w:tab w:val="left" w:pos="5040"/>
-          <w:tab w:val="left" w:pos="5600"/>
-          <w:tab w:val="left" w:pos="6160"/>
-          <w:tab w:val="left" w:pos="6720"/>
-        </w:tabs>
         <w:spacing w:line="480" w:lineRule="auto"/>
-        <w:ind w:firstLine="560"/>
-        <w:rPr>
-          <w:color w:val="000000" w:themeColor="text1"/>
-          <w:sz w:val="22"/>
-          <w:szCs w:val="22"/>
-          <w:highlight w:val="yellow"/>
-        </w:rPr>
-      </w:pPr>
-      <w:r>
-        <w:rPr>
-          <w:color w:val="000000" w:themeColor="text1"/>
-          <w:sz w:val="22"/>
-          <w:szCs w:val="22"/>
-          <w:highlight w:val="yellow"/>
-        </w:rPr>
-        <w:t xml:space="preserve">Contrasting these species with </w:t>
-      </w:r>
-      <w:proofErr w:type="gramStart"/>
-      <w:r>
-        <w:rPr>
-          <w:color w:val="000000" w:themeColor="text1"/>
-          <w:sz w:val="22"/>
-          <w:szCs w:val="22"/>
-          <w:highlight w:val="yellow"/>
-        </w:rPr>
-        <w:t>hoary  marmots</w:t>
-      </w:r>
-      <w:proofErr w:type="gramEnd"/>
-      <w:r>
-        <w:rPr>
-          <w:color w:val="000000" w:themeColor="text1"/>
-          <w:sz w:val="22"/>
-          <w:szCs w:val="22"/>
-          <w:highlight w:val="yellow"/>
-        </w:rPr>
-        <w:t xml:space="preserve"> shows that although social structure is not a main determinant of hoary marmot survival, the effect of winter weather on mortality was still shaped by intrinsic traits (hibernation vs. food hoarding).</w:t>
+        <w:rPr>
+          <w:color w:val="000000" w:themeColor="text1"/>
+          <w:sz w:val="22"/>
+          <w:szCs w:val="22"/>
+        </w:rPr>
+      </w:pPr>
+      <w:r>
+        <w:rPr>
+          <w:color w:val="000000" w:themeColor="text1"/>
+          <w:sz w:val="22"/>
+          <w:szCs w:val="22"/>
+        </w:rPr>
+        <w:t>Conclusions</w:t>
       </w:r>
     </w:p>
     <w:p>
       <w:pPr>
-        <w:tabs>
-          <w:tab w:val="left" w:pos="560"/>
-          <w:tab w:val="left" w:pos="1120"/>
-          <w:tab w:val="left" w:pos="1680"/>
-          <w:tab w:val="left" w:pos="2240"/>
-          <w:tab w:val="left" w:pos="2800"/>
-          <w:tab w:val="left" w:pos="3360"/>
-          <w:tab w:val="left" w:pos="3920"/>
-          <w:tab w:val="left" w:pos="4480"/>
-          <w:tab w:val="left" w:pos="5040"/>
-          <w:tab w:val="left" w:pos="5600"/>
-          <w:tab w:val="left" w:pos="6160"/>
-          <w:tab w:val="left" w:pos="6720"/>
-        </w:tabs>
         <w:spacing w:line="480" w:lineRule="auto"/>
-        <w:ind w:firstLine="560"/>
-        <w:rPr>
-          <w:color w:val="000000" w:themeColor="text1"/>
-          <w:sz w:val="22"/>
-          <w:szCs w:val="22"/>
-          <w:highlight w:val="yellow"/>
-        </w:rPr>
-      </w:pPr>
-      <w:bookmarkStart w:id="0" w:name="_GoBack"/>
-      <w:bookmarkEnd w:id="0"/>
+        <w:ind w:firstLine="720"/>
+        <w:rPr>
+          <w:color w:val="000000" w:themeColor="text1"/>
+          <w:sz w:val="22"/>
+          <w:szCs w:val="22"/>
+        </w:rPr>
+      </w:pPr>
+      <w:r>
+        <w:rPr>
+          <w:color w:val="000000" w:themeColor="text1"/>
+          <w:sz w:val="22"/>
+          <w:szCs w:val="22"/>
+        </w:rPr>
+        <w:t xml:space="preserve">Although both extrinsic and intrinsic factors affected hoary marmot survival rates, </w:t>
+      </w:r>
+      <w:r>
+        <w:rPr>
+          <w:color w:val="000000" w:themeColor="text1"/>
+          <w:sz w:val="22"/>
+          <w:szCs w:val="22"/>
+        </w:rPr>
+        <w:t xml:space="preserve">winter weather was </w:t>
+      </w:r>
+      <w:r>
+        <w:rPr>
+          <w:color w:val="000000" w:themeColor="text1"/>
+          <w:sz w:val="22"/>
+          <w:szCs w:val="22"/>
+        </w:rPr>
+        <w:t>more influential than s</w:t>
+      </w:r>
+      <w:r>
+        <w:rPr>
+          <w:color w:val="000000" w:themeColor="text1"/>
+          <w:sz w:val="22"/>
+          <w:szCs w:val="22"/>
+        </w:rPr>
+        <w:t>ocial group size or structure. W</w:t>
+      </w:r>
+      <w:r>
+        <w:rPr>
+          <w:color w:val="000000" w:themeColor="text1"/>
+          <w:sz w:val="22"/>
+          <w:szCs w:val="22"/>
+        </w:rPr>
+        <w:t>inter snowpack</w:t>
+      </w:r>
+      <w:r>
+        <w:rPr>
+          <w:color w:val="000000" w:themeColor="text1"/>
+          <w:sz w:val="22"/>
+          <w:szCs w:val="22"/>
+        </w:rPr>
+        <w:t xml:space="preserve"> from the current year, as indexed by PDO,</w:t>
+      </w:r>
+      <w:r>
+        <w:rPr>
+          <w:color w:val="000000" w:themeColor="text1"/>
+          <w:sz w:val="22"/>
+          <w:szCs w:val="22"/>
+        </w:rPr>
+        <w:t xml:space="preserve"> was a powerful predictor of juvenile survival, while snowpack from the previous year was more useful for explaining survival in older age-classes. </w:t>
+      </w:r>
+      <w:r>
+        <w:rPr>
+          <w:color w:val="000000" w:themeColor="text1"/>
+          <w:sz w:val="22"/>
+          <w:szCs w:val="22"/>
+        </w:rPr>
+        <w:t>We hypothesize that l</w:t>
+      </w:r>
+      <w:r>
+        <w:rPr>
+          <w:color w:val="000000" w:themeColor="text1"/>
+          <w:sz w:val="22"/>
+          <w:szCs w:val="22"/>
+        </w:rPr>
+        <w:t>agged weather effects may carry over to juveniles through maternal condition. A comparison of our findings with the literature supports the hypothesis that aspects of winter severity, including snowpack depth, can determine the relative influence of extrinsic and intrinsic factors on marmots and other alpine animals. Understanding the range of conditions under which behavioral and social adaptations to cold can operate is important for predicting population responses to environmental change, like those projected to occur in alpine ecosystems due to global climate change.</w:t>
+      </w:r>
     </w:p>
     <w:p>
       <w:pPr>
-        <w:tabs>
-          <w:tab w:val="left" w:pos="560"/>
-          <w:tab w:val="left" w:pos="1120"/>
-          <w:tab w:val="left" w:pos="1680"/>
-          <w:tab w:val="left" w:pos="2240"/>
-          <w:tab w:val="left" w:pos="2800"/>
-          <w:tab w:val="left" w:pos="3360"/>
-          <w:tab w:val="left" w:pos="3920"/>
-          <w:tab w:val="left" w:pos="4480"/>
-          <w:tab w:val="left" w:pos="5040"/>
-          <w:tab w:val="left" w:pos="5600"/>
-          <w:tab w:val="left" w:pos="6160"/>
-          <w:tab w:val="left" w:pos="6720"/>
-        </w:tabs>
         <w:spacing w:line="480" w:lineRule="auto"/>
-        <w:ind w:firstLine="560"/>
-        <w:rPr>
-          <w:color w:val="000000" w:themeColor="text1"/>
-          <w:sz w:val="22"/>
-          <w:szCs w:val="22"/>
-        </w:rPr>
-      </w:pPr>
-      <w:r>
-        <w:rPr>
-          <w:color w:val="000000" w:themeColor="text1"/>
-          <w:sz w:val="22"/>
-          <w:szCs w:val="22"/>
-          <w:highlight w:val="yellow"/>
-        </w:rPr>
-        <w:t xml:space="preserve">The contrast between hoary marmots </w:t>
-      </w:r>
-      <w:r>
-        <w:rPr>
-          <w:color w:val="000000" w:themeColor="text1"/>
-          <w:sz w:val="22"/>
-          <w:szCs w:val="22"/>
-          <w:highlight w:val="yellow"/>
-        </w:rPr>
-        <w:t xml:space="preserve">While </w:t>
-      </w:r>
-      <w:r>
-        <w:rPr>
-          <w:color w:val="000000" w:themeColor="text1"/>
-          <w:sz w:val="22"/>
-          <w:szCs w:val="22"/>
-          <w:highlight w:val="yellow"/>
-        </w:rPr>
-        <w:t>social structure</w:t>
-      </w:r>
-      <w:r>
-        <w:rPr>
-          <w:color w:val="000000" w:themeColor="text1"/>
-          <w:sz w:val="22"/>
-          <w:szCs w:val="22"/>
-          <w:highlight w:val="yellow"/>
-        </w:rPr>
-        <w:t xml:space="preserve"> may not be the primary driver </w:t>
-      </w:r>
-      <w:r>
-        <w:rPr>
-          <w:color w:val="000000" w:themeColor="text1"/>
-          <w:sz w:val="22"/>
-          <w:szCs w:val="22"/>
-          <w:highlight w:val="yellow"/>
-        </w:rPr>
-        <w:t xml:space="preserve">of </w:t>
-      </w:r>
-      <w:r>
-        <w:rPr>
-          <w:color w:val="000000" w:themeColor="text1"/>
-          <w:sz w:val="22"/>
-          <w:szCs w:val="22"/>
-          <w:highlight w:val="yellow"/>
-        </w:rPr>
-        <w:t xml:space="preserve"> </w:t>
-      </w:r>
-      <w:r>
-        <w:rPr>
-          <w:color w:val="000000" w:themeColor="text1"/>
-          <w:sz w:val="22"/>
-          <w:szCs w:val="22"/>
-          <w:highlight w:val="yellow"/>
-        </w:rPr>
-        <w:t xml:space="preserve">hoary marmot overwinter survival </w:t>
-      </w:r>
-      <w:proofErr w:type="spellStart"/>
-      <w:r>
-        <w:rPr>
-          <w:color w:val="000000" w:themeColor="text1"/>
-          <w:sz w:val="22"/>
-          <w:szCs w:val="22"/>
-          <w:highlight w:val="yellow"/>
-        </w:rPr>
-        <w:t>survival</w:t>
-      </w:r>
-      <w:proofErr w:type="spellEnd"/>
-      <w:r>
-        <w:rPr>
-          <w:color w:val="000000" w:themeColor="text1"/>
-          <w:sz w:val="22"/>
-          <w:szCs w:val="22"/>
-          <w:highlight w:val="yellow"/>
-        </w:rPr>
-        <w:t>, the response of hoary marmot populations to extrinsic factors is apparently shaped by intrinsic traits (e.g. hibernation vs. food-hoarding).</w:t>
-      </w:r>
-      <w:r>
-        <w:rPr>
-          <w:color w:val="000000" w:themeColor="text1"/>
-          <w:sz w:val="22"/>
-          <w:szCs w:val="22"/>
-        </w:rPr>
-        <w:t xml:space="preserve">  </w:t>
-      </w:r>
+        <w:rPr>
+          <w:color w:val="000000" w:themeColor="text1"/>
+          <w:sz w:val="22"/>
+          <w:szCs w:val="22"/>
+        </w:rPr>
+      </w:pPr>
     </w:p>
     <w:p>
       <w:pPr>
@@ -8306,6 +8211,15 @@
           <w:szCs w:val="22"/>
         </w:rPr>
       </w:pPr>
+      <w:r>
+        <w:rPr>
+          <w:b/>
+          <w:color w:val="000000" w:themeColor="text1"/>
+          <w:sz w:val="22"/>
+          <w:szCs w:val="22"/>
+        </w:rPr>
+        <w:t>Acknowledgements</w:t>
+      </w:r>
     </w:p>
     <w:p>
       <w:pPr>
@@ -8322,90 +8236,25 @@
           <w:sz w:val="22"/>
           <w:szCs w:val="22"/>
         </w:rPr>
-        <w:t>Conclusions</w:t>
-      </w:r>
-    </w:p>
-    <w:p>
-      <w:pPr>
-        <w:spacing w:line="480" w:lineRule="auto"/>
-        <w:ind w:firstLine="720"/>
-        <w:rPr>
-          <w:color w:val="000000" w:themeColor="text1"/>
-          <w:sz w:val="22"/>
-          <w:szCs w:val="22"/>
-        </w:rPr>
-      </w:pPr>
-      <w:r>
-        <w:rPr>
-          <w:color w:val="000000" w:themeColor="text1"/>
-          <w:sz w:val="22"/>
-          <w:szCs w:val="22"/>
-        </w:rPr>
-        <w:t xml:space="preserve">Although both extrinsic and intrinsic factors affected hoary marmot survival rates, </w:t>
-      </w:r>
-      <w:r>
-        <w:rPr>
-          <w:color w:val="000000" w:themeColor="text1"/>
-          <w:sz w:val="22"/>
-          <w:szCs w:val="22"/>
-        </w:rPr>
-        <w:t xml:space="preserve">winter weather was </w:t>
-      </w:r>
-      <w:r>
-        <w:rPr>
-          <w:color w:val="000000" w:themeColor="text1"/>
-          <w:sz w:val="22"/>
-          <w:szCs w:val="22"/>
-        </w:rPr>
-        <w:t>more influential than s</w:t>
-      </w:r>
-      <w:r>
-        <w:rPr>
-          <w:color w:val="000000" w:themeColor="text1"/>
-          <w:sz w:val="22"/>
-          <w:szCs w:val="22"/>
-        </w:rPr>
-        <w:t>ocial group size or structure. W</w:t>
-      </w:r>
-      <w:r>
-        <w:rPr>
-          <w:color w:val="000000" w:themeColor="text1"/>
-          <w:sz w:val="22"/>
-          <w:szCs w:val="22"/>
-        </w:rPr>
-        <w:t>inter snowpack</w:t>
-      </w:r>
-      <w:r>
-        <w:rPr>
-          <w:color w:val="000000" w:themeColor="text1"/>
-          <w:sz w:val="22"/>
-          <w:szCs w:val="22"/>
-        </w:rPr>
-        <w:t xml:space="preserve"> from the current year, as indexed by PDO,</w:t>
-      </w:r>
-      <w:r>
-        <w:rPr>
-          <w:color w:val="000000" w:themeColor="text1"/>
-          <w:sz w:val="22"/>
-          <w:szCs w:val="22"/>
-        </w:rPr>
-        <w:t xml:space="preserve"> was a powerful predictor of juvenile survival, while snowpack from the previous year was more useful for explaining survival in older age-classes. </w:t>
-      </w:r>
-      <w:r>
-        <w:rPr>
-          <w:color w:val="000000" w:themeColor="text1"/>
-          <w:sz w:val="22"/>
-          <w:szCs w:val="22"/>
-        </w:rPr>
-        <w:t>We hypothesize that l</w:t>
-      </w:r>
-      <w:r>
-        <w:rPr>
-          <w:color w:val="000000" w:themeColor="text1"/>
-          <w:sz w:val="22"/>
-          <w:szCs w:val="22"/>
-        </w:rPr>
-        <w:t xml:space="preserve">agged weather effects may carry over to juveniles through maternal condition. A comparison of our findings with the literature supports the hypothesis that aspects of winter severity, including snowpack depth, can determine the relative influence of extrinsic and intrinsic factors on marmots and other alpine animals. Understanding the range of conditions under which behavioral and social adaptations to cold can operate is important for predicting population </w:t>
+        <w:t xml:space="preserve">Funding was provided by Environment Canada, the Natural Science and Engineering Research Council of Canada, the Yellowstone to Yukon (Y2Y) Science Grants program, the Canada Foundation for Innovation, the Canada Research Chairs Program, and the Canadian Circumpolar Institute, University of Alberta.  We are also grateful to </w:t>
+      </w:r>
+      <w:proofErr w:type="spellStart"/>
+      <w:r>
+        <w:rPr>
+          <w:color w:val="000000" w:themeColor="text1"/>
+          <w:sz w:val="22"/>
+          <w:szCs w:val="22"/>
+        </w:rPr>
+        <w:t>Kluane</w:t>
+      </w:r>
+      <w:proofErr w:type="spellEnd"/>
+      <w:r>
+        <w:rPr>
+          <w:color w:val="000000" w:themeColor="text1"/>
+          <w:sz w:val="22"/>
+          <w:szCs w:val="22"/>
+        </w:rPr>
+        <w:t xml:space="preserve"> First Nations for allowing use of </w:t>
       </w:r>
       <w:r>
         <w:rPr>
@@ -8414,72 +8263,7 @@
           <w:szCs w:val="22"/>
         </w:rPr>
         <w:lastRenderedPageBreak/>
-        <w:t>responses to environmental change, like those projected to occur in alpine ecosystems due to global climate change.</w:t>
-      </w:r>
-    </w:p>
-    <w:p>
-      <w:pPr>
-        <w:spacing w:line="480" w:lineRule="auto"/>
-        <w:rPr>
-          <w:color w:val="000000" w:themeColor="text1"/>
-          <w:sz w:val="22"/>
-          <w:szCs w:val="22"/>
-        </w:rPr>
-      </w:pPr>
-    </w:p>
-    <w:p>
-      <w:pPr>
-        <w:spacing w:line="480" w:lineRule="auto"/>
-        <w:rPr>
-          <w:color w:val="000000" w:themeColor="text1"/>
-          <w:sz w:val="22"/>
-          <w:szCs w:val="22"/>
-        </w:rPr>
-      </w:pPr>
-      <w:r>
-        <w:rPr>
-          <w:b/>
-          <w:color w:val="000000" w:themeColor="text1"/>
-          <w:sz w:val="22"/>
-          <w:szCs w:val="22"/>
-        </w:rPr>
-        <w:t>Acknowledgements</w:t>
-      </w:r>
-    </w:p>
-    <w:p>
-      <w:pPr>
-        <w:spacing w:line="480" w:lineRule="auto"/>
-        <w:rPr>
-          <w:color w:val="000000" w:themeColor="text1"/>
-          <w:sz w:val="22"/>
-          <w:szCs w:val="22"/>
-        </w:rPr>
-      </w:pPr>
-      <w:r>
-        <w:rPr>
-          <w:color w:val="000000" w:themeColor="text1"/>
-          <w:sz w:val="22"/>
-          <w:szCs w:val="22"/>
-        </w:rPr>
-        <w:t xml:space="preserve">Funding was provided by Environment Canada, the Natural Science and Engineering Research Council of Canada, the Yellowstone to Yukon (Y2Y) Science Grants program, the Canada Foundation for Innovation, the Canada Research Chairs Program, and the Canadian Circumpolar Institute, University of Alberta.  We are also grateful to </w:t>
-      </w:r>
-      <w:proofErr w:type="spellStart"/>
-      <w:r>
-        <w:rPr>
-          <w:color w:val="000000" w:themeColor="text1"/>
-          <w:sz w:val="22"/>
-          <w:szCs w:val="22"/>
-        </w:rPr>
-        <w:t>Kluane</w:t>
-      </w:r>
-      <w:proofErr w:type="spellEnd"/>
-      <w:r>
-        <w:rPr>
-          <w:color w:val="000000" w:themeColor="text1"/>
-          <w:sz w:val="22"/>
-          <w:szCs w:val="22"/>
-        </w:rPr>
-        <w:t xml:space="preserve"> First Nations for allowing use of their land, and to the numerous field assistants who helped to trap marmots for this study.  All trapping procedures were approved by the University of Alberta Biosciences Animal Policy and W</w:t>
+        <w:t>their land, and to the numerous field assistants who helped to trap marmots for this study.  All trapping procedures were approved by the University of Alberta Biosciences Animal Policy and W</w:t>
       </w:r>
       <w:r>
         <w:rPr>
@@ -8818,7 +8602,6 @@
           <w:sz w:val="22"/>
           <w:szCs w:val="22"/>
         </w:rPr>
-        <w:lastRenderedPageBreak/>
         <w:t>Allee</w:t>
       </w:r>
       <w:proofErr w:type="spellEnd"/>
@@ -8981,6 +8764,7 @@
           <w:sz w:val="22"/>
           <w:szCs w:val="22"/>
         </w:rPr>
+        <w:lastRenderedPageBreak/>
         <w:t>Armitage</w:t>
       </w:r>
       <w:proofErr w:type="spellEnd"/>
@@ -9541,7 +9325,6 @@
           <w:sz w:val="22"/>
           <w:szCs w:val="22"/>
         </w:rPr>
-        <w:lastRenderedPageBreak/>
         <w:t>Barash</w:t>
       </w:r>
       <w:proofErr w:type="spellEnd"/>
@@ -9838,6 +9621,7 @@
           <w:sz w:val="22"/>
           <w:szCs w:val="22"/>
         </w:rPr>
+        <w:lastRenderedPageBreak/>
         <w:t>Boonstra</w:t>
       </w:r>
       <w:proofErr w:type="spellEnd"/>
@@ -10478,7 +10262,6 @@
           <w:sz w:val="22"/>
           <w:szCs w:val="22"/>
         </w:rPr>
-        <w:lastRenderedPageBreak/>
         <w:t xml:space="preserve">Danby R, </w:t>
       </w:r>
       <w:proofErr w:type="spellStart"/>
@@ -10698,6 +10481,7 @@
           <w:sz w:val="22"/>
           <w:szCs w:val="22"/>
         </w:rPr>
+        <w:lastRenderedPageBreak/>
         <w:t>Duffy PA, Walsh JE, Graham JM, Mann DH, Rupp TS (2005) Impacts of large-scale atmospheric-ocean variability on Alaskan fire season</w:t>
       </w:r>
       <w:r>
@@ -11155,7 +10939,6 @@
           <w:sz w:val="22"/>
           <w:szCs w:val="22"/>
         </w:rPr>
-        <w:lastRenderedPageBreak/>
         <w:t>Hegel</w:t>
       </w:r>
       <w:r>
@@ -11781,6 +11564,7 @@
           <w:sz w:val="22"/>
           <w:szCs w:val="22"/>
         </w:rPr>
+        <w:lastRenderedPageBreak/>
         <w:t>Holmes WG (1984</w:t>
       </w:r>
       <w:r>
@@ -12323,7 +12107,6 @@
           <w:sz w:val="22"/>
           <w:szCs w:val="22"/>
         </w:rPr>
-        <w:lastRenderedPageBreak/>
         <w:t>Laake</w:t>
       </w:r>
       <w:proofErr w:type="spellEnd"/>
@@ -12474,6 +12257,7 @@
           <w:sz w:val="22"/>
           <w:szCs w:val="22"/>
         </w:rPr>
+        <w:lastRenderedPageBreak/>
         <w:t>Loehr</w:t>
       </w:r>
       <w:proofErr w:type="spellEnd"/>
@@ -13094,7 +12878,6 @@
           <w:sz w:val="22"/>
           <w:szCs w:val="22"/>
         </w:rPr>
-        <w:lastRenderedPageBreak/>
         <w:t>Post E et al. (2009) Ecological Dynamics Across the Arctic Associated with Recent Climate Change. Science 325:1355</w:t>
       </w:r>
     </w:p>
@@ -13267,6 +13050,7 @@
           <w:sz w:val="22"/>
           <w:szCs w:val="22"/>
         </w:rPr>
+        <w:lastRenderedPageBreak/>
         <w:t>Taulman</w:t>
       </w:r>
       <w:proofErr w:type="spellEnd"/>
@@ -19783,7 +19567,7 @@
       <w:rPr>
         <w:noProof/>
       </w:rPr>
-      <w:t>30</w:t>
+      <w:t>33</w:t>
     </w:r>
     <w:r>
       <w:fldChar w:fldCharType="end"/>
@@ -19840,7 +19624,7 @@
         <v:path o:extrusionok="f" gradientshapeok="t" o:connecttype="rect"/>
         <o:lock v:ext="edit" aspectratio="t"/>
       </v:shapetype>
-      <v:shape id="_x0000_i1038" type="#_x0000_t75" style="width:18.75pt;height:12.75pt;visibility:visible;mso-wrap-style:square" o:bullet="t">
+      <v:shape id="_x0000_i1032" type="#_x0000_t75" style="width:18.75pt;height:12.75pt;visibility:visible;mso-wrap-style:square" o:bullet="t">
         <v:imagedata r:id="rId1" o:title=""/>
       </v:shape>
     </w:pict>
@@ -21343,7 +21127,7 @@
 </file>
 
 <file path=customXml/itemProps1.xml><?xml version="1.0" encoding="utf-8"?>
-<ds:datastoreItem xmlns:ds="http://schemas.openxmlformats.org/officeDocument/2006/customXml" ds:itemID="{266EEB95-8E88-4BD7-A08F-13F886013353}">
+<ds:datastoreItem xmlns:ds="http://schemas.openxmlformats.org/officeDocument/2006/customXml" ds:itemID="{9D92267B-6FA9-4D8F-A67A-E7BDEF03FBB2}">
   <ds:schemaRefs>
     <ds:schemaRef ds:uri="http://schemas.openxmlformats.org/officeDocument/2006/bibliography"/>
   </ds:schemaRefs>

</xml_diff>